<commit_message>
Zeqi's code and Team's deliverables latest update to D3
</commit_message>
<xml_diff>
--- a/spring23-team-2/Deliverables/Deliverable 1/Deliverable 1 Report(1).docx
+++ b/spring23-team-2/Deliverables/Deliverable 1/Deliverable 1 Report(1).docx
@@ -272,12 +272,12 @@
             <wp:extent cx="3033713" cy="228600"/>
             <wp:effectExtent b="0" l="0" r="0" t="0"/>
             <wp:wrapTopAndBottom distB="114300" distT="114300"/>
-            <wp:docPr id="12" name="image3.png"/>
+            <wp:docPr id="12" name="image11.png"/>
             <a:graphic>
               <a:graphicData uri="http://schemas.openxmlformats.org/drawingml/2006/picture">
                 <pic:pic>
                   <pic:nvPicPr>
-                    <pic:cNvPr id="0" name="image3.png"/>
+                    <pic:cNvPr id="0" name="image11.png"/>
                     <pic:cNvPicPr preferRelativeResize="0"/>
                   </pic:nvPicPr>
                   <pic:blipFill>
@@ -314,12 +314,12 @@
             <wp:extent cx="2390775" cy="1597642"/>
             <wp:effectExtent b="25400" l="25400" r="25400" t="25400"/>
             <wp:wrapTopAndBottom distB="0" distT="0"/>
-            <wp:docPr id="4" name="image12.png"/>
+            <wp:docPr id="4" name="image13.png"/>
             <a:graphic>
               <a:graphicData uri="http://schemas.openxmlformats.org/drawingml/2006/picture">
                 <pic:pic>
                   <pic:nvPicPr>
-                    <pic:cNvPr id="0" name="image12.png"/>
+                    <pic:cNvPr id="0" name="image13.png"/>
                     <pic:cNvPicPr preferRelativeResize="0"/>
                   </pic:nvPicPr>
                   <pic:blipFill>
@@ -480,12 +480,12 @@
             <wp:extent cx="4491038" cy="3294046"/>
             <wp:effectExtent b="0" l="0" r="0" t="0"/>
             <wp:wrapTopAndBottom distB="0" distT="0"/>
-            <wp:docPr id="6" name="image11.png"/>
+            <wp:docPr id="6" name="image7.png"/>
             <a:graphic>
               <a:graphicData uri="http://schemas.openxmlformats.org/drawingml/2006/picture">
                 <pic:pic>
                   <pic:nvPicPr>
-                    <pic:cNvPr id="0" name="image11.png"/>
+                    <pic:cNvPr id="0" name="image7.png"/>
                     <pic:cNvPicPr preferRelativeResize="0"/>
                   </pic:nvPicPr>
                   <pic:blipFill>
@@ -612,12 +612,12 @@
             <wp:extent cx="5452140" cy="3381375"/>
             <wp:effectExtent b="0" l="0" r="0" t="0"/>
             <wp:wrapTopAndBottom distB="0" distT="0"/>
-            <wp:docPr id="8" name="image14.png"/>
+            <wp:docPr id="8" name="image15.png"/>
             <a:graphic>
               <a:graphicData uri="http://schemas.openxmlformats.org/drawingml/2006/picture">
                 <pic:pic>
                   <pic:nvPicPr>
-                    <pic:cNvPr id="0" name="image14.png"/>
+                    <pic:cNvPr id="0" name="image15.png"/>
                     <pic:cNvPicPr preferRelativeResize="0"/>
                   </pic:nvPicPr>
                   <pic:blipFill>
@@ -719,12 +719,12 @@
             <wp:extent cx="5943600" cy="901700"/>
             <wp:effectExtent b="12700" l="12700" r="12700" t="12700"/>
             <wp:wrapTopAndBottom distB="0" distT="0"/>
-            <wp:docPr id="5" name="image7.png"/>
+            <wp:docPr id="5" name="image8.png"/>
             <a:graphic>
               <a:graphicData uri="http://schemas.openxmlformats.org/drawingml/2006/picture">
                 <pic:pic>
                   <pic:nvPicPr>
-                    <pic:cNvPr id="0" name="image7.png"/>
+                    <pic:cNvPr id="0" name="image8.png"/>
                     <pic:cNvPicPr preferRelativeResize="0"/>
                   </pic:nvPicPr>
                   <pic:blipFill>
@@ -905,12 +905,12 @@
             <wp:extent cx="6915150" cy="1684460"/>
             <wp:effectExtent b="0" l="0" r="0" t="0"/>
             <wp:wrapNone/>
-            <wp:docPr id="13" name="image15.png"/>
+            <wp:docPr id="13" name="image9.png"/>
             <a:graphic>
               <a:graphicData uri="http://schemas.openxmlformats.org/drawingml/2006/picture">
                 <pic:pic>
                   <pic:nvPicPr>
-                    <pic:cNvPr id="0" name="image15.png"/>
+                    <pic:cNvPr id="0" name="image9.png"/>
                     <pic:cNvPicPr preferRelativeResize="0"/>
                   </pic:nvPicPr>
                   <pic:blipFill>
@@ -1231,12 +1231,12 @@
           <wp:inline distB="114300" distT="114300" distL="114300" distR="114300">
             <wp:extent cx="5943600" cy="1587500"/>
             <wp:effectExtent b="0" l="0" r="0" t="0"/>
-            <wp:docPr id="14" name="image13.png"/>
+            <wp:docPr id="14" name="image14.png"/>
             <a:graphic>
               <a:graphicData uri="http://schemas.openxmlformats.org/drawingml/2006/picture">
                 <pic:pic>
                   <pic:nvPicPr>
-                    <pic:cNvPr id="0" name="image13.png"/>
+                    <pic:cNvPr id="0" name="image14.png"/>
                     <pic:cNvPicPr preferRelativeResize="0"/>
                   </pic:nvPicPr>
                   <pic:blipFill>
@@ -1527,12 +1527,12 @@
           <wp:inline distB="114300" distT="114300" distL="114300" distR="114300">
             <wp:extent cx="2729559" cy="2004814"/>
             <wp:effectExtent b="0" l="0" r="0" t="0"/>
-            <wp:docPr id="7" name="image4.png"/>
+            <wp:docPr id="7" name="image10.png"/>
             <a:graphic>
               <a:graphicData uri="http://schemas.openxmlformats.org/drawingml/2006/picture">
                 <pic:pic>
                   <pic:nvPicPr>
-                    <pic:cNvPr id="0" name="image4.png"/>
+                    <pic:cNvPr id="0" name="image10.png"/>
                     <pic:cNvPicPr preferRelativeResize="0"/>
                   </pic:nvPicPr>
                   <pic:blipFill>
@@ -1565,12 +1565,12 @@
           <wp:inline distB="114300" distT="114300" distL="114300" distR="114300">
             <wp:extent cx="2576513" cy="1950788"/>
             <wp:effectExtent b="0" l="0" r="0" t="0"/>
-            <wp:docPr id="16" name="image9.png"/>
+            <wp:docPr id="16" name="image12.png"/>
             <a:graphic>
               <a:graphicData uri="http://schemas.openxmlformats.org/drawingml/2006/picture">
                 <pic:pic>
                   <pic:nvPicPr>
-                    <pic:cNvPr id="0" name="image9.png"/>
+                    <pic:cNvPr id="0" name="image12.png"/>
                     <pic:cNvPicPr preferRelativeResize="0"/>
                   </pic:nvPicPr>
                   <pic:blipFill>
@@ -1653,12 +1653,12 @@
           <wp:inline distB="114300" distT="114300" distL="114300" distR="114300">
             <wp:extent cx="2801803" cy="2119313"/>
             <wp:effectExtent b="0" l="0" r="0" t="0"/>
-            <wp:docPr id="2" name="image8.png"/>
+            <wp:docPr id="2" name="image5.png"/>
             <a:graphic>
               <a:graphicData uri="http://schemas.openxmlformats.org/drawingml/2006/picture">
                 <pic:pic>
                   <pic:nvPicPr>
-                    <pic:cNvPr id="0" name="image8.png"/>
+                    <pic:cNvPr id="0" name="image5.png"/>
                     <pic:cNvPicPr preferRelativeResize="0"/>
                   </pic:nvPicPr>
                   <pic:blipFill>
@@ -1710,12 +1710,12 @@
           <wp:inline distB="114300" distT="114300" distL="114300" distR="114300">
             <wp:extent cx="2810799" cy="2100263"/>
             <wp:effectExtent b="0" l="0" r="0" t="0"/>
-            <wp:docPr id="10" name="image5.png"/>
+            <wp:docPr id="10" name="image3.png"/>
             <a:graphic>
               <a:graphicData uri="http://schemas.openxmlformats.org/drawingml/2006/picture">
                 <pic:pic>
                   <pic:nvPicPr>
-                    <pic:cNvPr id="0" name="image5.png"/>
+                    <pic:cNvPr id="0" name="image3.png"/>
                     <pic:cNvPicPr preferRelativeResize="0"/>
                   </pic:nvPicPr>
                   <pic:blipFill>
@@ -1745,12 +1745,12 @@
           <wp:inline distB="114300" distT="114300" distL="114300" distR="114300">
             <wp:extent cx="2881313" cy="2129666"/>
             <wp:effectExtent b="0" l="0" r="0" t="0"/>
-            <wp:docPr id="9" name="image10.png"/>
+            <wp:docPr id="9" name="image4.png"/>
             <a:graphic>
               <a:graphicData uri="http://schemas.openxmlformats.org/drawingml/2006/picture">
                 <pic:pic>
                   <pic:nvPicPr>
-                    <pic:cNvPr id="0" name="image10.png"/>
+                    <pic:cNvPr id="0" name="image4.png"/>
                     <pic:cNvPicPr preferRelativeResize="0"/>
                   </pic:nvPicPr>
                   <pic:blipFill>

</xml_diff>